<commit_message>
Updated for new structural validation
</commit_message>
<xml_diff>
--- a/NASKAH/Dokumen Laporan Skripsi - NIM - NAMA - TAHUN ANGKATAN - TAHUN SKRIPSI.docx
+++ b/NASKAH/Dokumen Laporan Skripsi - NIM - NAMA - TAHUN ANGKATAN - TAHUN SKRIPSI.docx
@@ -1289,6 +1289,9 @@
     <w:p>
       <w:pPr>
         <w:pStyle w:val="Heading1"/>
+        <w:rPr>
+          <w:lang w:val="en-US"/>
+        </w:rPr>
       </w:pPr>
       <w:bookmarkStart w:id="0" w:name="_Toc75025325"/>
       <w:bookmarkStart w:id="1" w:name="_Toc106280384"/>
@@ -1299,10 +1302,95 @@
       </w:r>
       <w:bookmarkEnd w:id="0"/>
       <w:r>
-        <w:t xml:space="preserve"> TUGAS AKHIR</w:t>
+        <w:t xml:space="preserve"> </w:t>
       </w:r>
       <w:bookmarkEnd w:id="1"/>
       <w:bookmarkEnd w:id="2"/>
+      <w:r>
+        <w:rPr>
+          <w:lang w:val="en-US"/>
+        </w:rPr>
+        <w:t>SKRIPSI</w:t>
+      </w:r>
+    </w:p>
+    <w:p>
+      <w:pPr>
+        <w:ind w:firstLine="720"/>
+        <w:jc w:val="both"/>
+        <w:rPr>
+          <w:lang w:val="en-US"/>
+        </w:rPr>
+      </w:pPr>
+      <w:proofErr w:type="gramStart"/>
+      <w:r>
+        <w:rPr>
+          <w:lang w:val="en-US"/>
+        </w:rPr>
+        <w:t>D</w:t>
+      </w:r>
+      <w:r>
+        <w:t>iajukan sebagai salah satu syarat untuk mencapai gelar sarjana</w:t>
+      </w:r>
+      <w:r>
+        <w:rPr>
+          <w:lang w:val="en-US"/>
+        </w:rPr>
+        <w:t xml:space="preserve"> komputer,</w:t>
+      </w:r>
+      <w:r>
+        <w:t xml:space="preserve"> </w:t>
+      </w:r>
+      <w:r>
+        <w:rPr>
+          <w:lang w:val="en-US"/>
+        </w:rPr>
+        <w:t>di P</w:t>
+      </w:r>
+      <w:r>
+        <w:t xml:space="preserve">rogram </w:t>
+      </w:r>
+      <w:r>
+        <w:rPr>
+          <w:lang w:val="en-US"/>
+        </w:rPr>
+        <w:t>S</w:t>
+      </w:r>
+      <w:r>
+        <w:t xml:space="preserve">tudi </w:t>
+      </w:r>
+      <w:r>
+        <w:rPr>
+          <w:lang w:val="en-US"/>
+        </w:rPr>
+        <w:t>T</w:t>
+      </w:r>
+      <w:r>
+        <w:t xml:space="preserve">eknologi </w:t>
+      </w:r>
+      <w:r>
+        <w:rPr>
+          <w:lang w:val="en-US"/>
+        </w:rPr>
+        <w:t>I</w:t>
+      </w:r>
+      <w:r>
+        <w:t>nformasi</w:t>
+      </w:r>
+      <w:r>
+        <w:rPr>
+          <w:lang w:val="en-US"/>
+        </w:rPr>
+        <w:t>, Fakultas Teknik dan Informasi, Universitas Pendidikan Nasional.</w:t>
+      </w:r>
+      <w:proofErr w:type="gramEnd"/>
+    </w:p>
+    <w:p>
+      <w:pPr>
+        <w:ind w:firstLine="0"/>
+        <w:rPr>
+          <w:lang w:val="en-US"/>
+        </w:rPr>
+      </w:pPr>
     </w:p>
     <w:tbl>
       <w:tblPr>
@@ -1395,7 +1483,7 @@
         </w:tc>
         <w:tc>
           <w:tcPr>
-            <w:tcW w:w="4122" w:type="dxa"/>
+            <w:tcW w:w="4123" w:type="dxa"/>
             <w:tcBorders>
               <w:top w:val="nil"/>
               <w:left w:val="nil"/>
@@ -1497,7 +1585,7 @@
         </w:tc>
         <w:tc>
           <w:tcPr>
-            <w:tcW w:w="4122" w:type="dxa"/>
+            <w:tcW w:w="4123" w:type="dxa"/>
             <w:tcBorders>
               <w:top w:val="nil"/>
               <w:left w:val="nil"/>
@@ -1510,13 +1598,15 @@
               <w:ind w:firstLine="0"/>
               <w:rPr>
                 <w:rFonts w:eastAsia="Calibri"/>
+                <w:lang w:val="en-US"/>
               </w:rPr>
             </w:pPr>
             <w:r>
               <w:rPr>
                 <w:rFonts w:eastAsia="Calibri"/>
-              </w:rPr>
-              <w:t>...</w:t>
+                <w:lang w:val="en-US"/>
+              </w:rPr>
+              <w:t>Teknologi Informasi</w:t>
             </w:r>
           </w:p>
         </w:tc>
@@ -1599,7 +1689,7 @@
         </w:tc>
         <w:tc>
           <w:tcPr>
-            <w:tcW w:w="4122" w:type="dxa"/>
+            <w:tcW w:w="4123" w:type="dxa"/>
             <w:tcBorders>
               <w:top w:val="nil"/>
               <w:left w:val="nil"/>
@@ -1614,12 +1704,6 @@
                 <w:rFonts w:eastAsia="Calibri"/>
               </w:rPr>
             </w:pPr>
-            <w:r>
-              <w:rPr>
-                <w:rFonts w:eastAsia="Calibri"/>
-              </w:rPr>
-              <w:t>Teknologi Informasi</w:t>
-            </w:r>
           </w:p>
         </w:tc>
       </w:tr>
@@ -1695,7 +1779,7 @@
         </w:tc>
         <w:tc>
           <w:tcPr>
-            <w:tcW w:w="4122" w:type="dxa"/>
+            <w:tcW w:w="4123" w:type="dxa"/>
             <w:tcBorders>
               <w:top w:val="nil"/>
               <w:left w:val="nil"/>
@@ -1791,7 +1875,7 @@
         </w:tc>
         <w:tc>
           <w:tcPr>
-            <w:tcW w:w="4122" w:type="dxa"/>
+            <w:tcW w:w="4123" w:type="dxa"/>
             <w:tcBorders>
               <w:top w:val="nil"/>
               <w:left w:val="nil"/>
@@ -1887,7 +1971,7 @@
         </w:tc>
         <w:tc>
           <w:tcPr>
-            <w:tcW w:w="4122" w:type="dxa"/>
+            <w:tcW w:w="4123" w:type="dxa"/>
             <w:tcBorders>
               <w:top w:val="nil"/>
               <w:left w:val="nil"/>
@@ -1911,300 +1995,6 @@
           </w:p>
         </w:tc>
       </w:tr>
-      <w:tr>
-        <w:tc>
-          <w:tcPr>
-            <w:tcW w:w="534" w:type="dxa"/>
-            <w:tcBorders>
-              <w:top w:val="nil"/>
-              <w:left w:val="nil"/>
-              <w:bottom w:val="nil"/>
-              <w:right w:val="nil"/>
-            </w:tcBorders>
-          </w:tcPr>
-          <w:p>
-            <w:pPr>
-              <w:ind w:firstLine="0"/>
-              <w:rPr>
-                <w:rFonts w:eastAsia="Calibri"/>
-              </w:rPr>
-            </w:pPr>
-            <w:r>
-              <w:rPr>
-                <w:rFonts w:eastAsia="Calibri"/>
-              </w:rPr>
-              <w:t>4.</w:t>
-            </w:r>
-          </w:p>
-        </w:tc>
-        <w:tc>
-          <w:tcPr>
-            <w:tcW w:w="3214" w:type="dxa"/>
-            <w:tcBorders>
-              <w:top w:val="nil"/>
-              <w:left w:val="nil"/>
-              <w:bottom w:val="nil"/>
-              <w:right w:val="nil"/>
-            </w:tcBorders>
-          </w:tcPr>
-          <w:p>
-            <w:pPr>
-              <w:ind w:firstLine="0"/>
-              <w:rPr>
-                <w:rFonts w:eastAsia="Calibri"/>
-              </w:rPr>
-            </w:pPr>
-            <w:r>
-              <w:rPr>
-                <w:rFonts w:eastAsia="Calibri"/>
-              </w:rPr>
-              <w:t>Pembimbing Tugas Akhir</w:t>
-            </w:r>
-          </w:p>
-        </w:tc>
-        <w:tc>
-          <w:tcPr>
-            <w:tcW w:w="282" w:type="dxa"/>
-            <w:tcBorders>
-              <w:top w:val="nil"/>
-              <w:left w:val="nil"/>
-              <w:bottom w:val="nil"/>
-              <w:right w:val="nil"/>
-            </w:tcBorders>
-          </w:tcPr>
-          <w:p>
-            <w:pPr>
-              <w:ind w:firstLine="0"/>
-              <w:rPr>
-                <w:rFonts w:eastAsia="Calibri"/>
-              </w:rPr>
-            </w:pPr>
-            <w:r>
-              <w:rPr>
-                <w:rFonts w:eastAsia="Calibri"/>
-              </w:rPr>
-              <w:t>:</w:t>
-            </w:r>
-          </w:p>
-        </w:tc>
-        <w:tc>
-          <w:tcPr>
-            <w:tcW w:w="4122" w:type="dxa"/>
-            <w:tcBorders>
-              <w:top w:val="nil"/>
-              <w:left w:val="nil"/>
-              <w:bottom w:val="nil"/>
-              <w:right w:val="nil"/>
-            </w:tcBorders>
-          </w:tcPr>
-          <w:p>
-            <w:pPr>
-              <w:ind w:firstLine="0"/>
-              <w:rPr>
-                <w:rFonts w:eastAsia="Calibri"/>
-              </w:rPr>
-            </w:pPr>
-            <w:r>
-              <w:rPr>
-                <w:rFonts w:eastAsia="Calibri"/>
-              </w:rPr>
-              <w:t>...</w:t>
-            </w:r>
-          </w:p>
-        </w:tc>
-      </w:tr>
-      <w:tr>
-        <w:tc>
-          <w:tcPr>
-            <w:tcW w:w="534" w:type="dxa"/>
-            <w:tcBorders>
-              <w:top w:val="nil"/>
-              <w:left w:val="nil"/>
-              <w:bottom w:val="nil"/>
-              <w:right w:val="nil"/>
-            </w:tcBorders>
-          </w:tcPr>
-          <w:p>
-            <w:pPr>
-              <w:ind w:firstLine="0"/>
-              <w:rPr>
-                <w:rFonts w:eastAsia="Calibri"/>
-              </w:rPr>
-            </w:pPr>
-          </w:p>
-        </w:tc>
-        <w:tc>
-          <w:tcPr>
-            <w:tcW w:w="3214" w:type="dxa"/>
-            <w:tcBorders>
-              <w:top w:val="nil"/>
-              <w:left w:val="nil"/>
-              <w:bottom w:val="nil"/>
-              <w:right w:val="nil"/>
-            </w:tcBorders>
-          </w:tcPr>
-          <w:p>
-            <w:pPr>
-              <w:ind w:firstLine="0"/>
-              <w:rPr>
-                <w:rFonts w:eastAsia="Calibri"/>
-              </w:rPr>
-            </w:pPr>
-            <w:r>
-              <w:rPr>
-                <w:rFonts w:eastAsia="Calibri"/>
-              </w:rPr>
-              <w:t>a. Pembimbing I</w:t>
-            </w:r>
-          </w:p>
-        </w:tc>
-        <w:tc>
-          <w:tcPr>
-            <w:tcW w:w="282" w:type="dxa"/>
-            <w:tcBorders>
-              <w:top w:val="nil"/>
-              <w:left w:val="nil"/>
-              <w:bottom w:val="nil"/>
-              <w:right w:val="nil"/>
-            </w:tcBorders>
-          </w:tcPr>
-          <w:p>
-            <w:pPr>
-              <w:ind w:firstLine="0"/>
-              <w:rPr>
-                <w:rFonts w:eastAsia="Calibri"/>
-              </w:rPr>
-            </w:pPr>
-            <w:r>
-              <w:rPr>
-                <w:rFonts w:eastAsia="Calibri"/>
-              </w:rPr>
-              <w:t>:</w:t>
-            </w:r>
-          </w:p>
-        </w:tc>
-        <w:tc>
-          <w:tcPr>
-            <w:tcW w:w="4122" w:type="dxa"/>
-            <w:tcBorders>
-              <w:top w:val="nil"/>
-              <w:left w:val="nil"/>
-              <w:bottom w:val="nil"/>
-              <w:right w:val="nil"/>
-            </w:tcBorders>
-          </w:tcPr>
-          <w:p>
-            <w:pPr>
-              <w:ind w:firstLine="0"/>
-              <w:rPr>
-                <w:rFonts w:eastAsia="Calibri"/>
-              </w:rPr>
-            </w:pPr>
-            <w:r>
-              <w:rPr>
-                <w:rFonts w:eastAsia="Calibri"/>
-              </w:rPr>
-              <w:t>...</w:t>
-            </w:r>
-          </w:p>
-        </w:tc>
-      </w:tr>
-      <w:tr>
-        <w:tc>
-          <w:tcPr>
-            <w:tcW w:w="534" w:type="dxa"/>
-            <w:tcBorders>
-              <w:top w:val="nil"/>
-              <w:left w:val="nil"/>
-              <w:bottom w:val="nil"/>
-              <w:right w:val="nil"/>
-            </w:tcBorders>
-          </w:tcPr>
-          <w:p>
-            <w:pPr>
-              <w:ind w:firstLine="0"/>
-              <w:rPr>
-                <w:rFonts w:eastAsia="Calibri"/>
-              </w:rPr>
-            </w:pPr>
-          </w:p>
-        </w:tc>
-        <w:tc>
-          <w:tcPr>
-            <w:tcW w:w="3214" w:type="dxa"/>
-            <w:tcBorders>
-              <w:top w:val="nil"/>
-              <w:left w:val="nil"/>
-              <w:bottom w:val="nil"/>
-              <w:right w:val="nil"/>
-            </w:tcBorders>
-          </w:tcPr>
-          <w:p>
-            <w:pPr>
-              <w:ind w:firstLine="0"/>
-              <w:rPr>
-                <w:rFonts w:eastAsia="Calibri"/>
-              </w:rPr>
-            </w:pPr>
-            <w:r>
-              <w:rPr>
-                <w:rFonts w:eastAsia="Calibri"/>
-              </w:rPr>
-              <w:t>b. Pembimbing II</w:t>
-            </w:r>
-          </w:p>
-        </w:tc>
-        <w:tc>
-          <w:tcPr>
-            <w:tcW w:w="282" w:type="dxa"/>
-            <w:tcBorders>
-              <w:top w:val="nil"/>
-              <w:left w:val="nil"/>
-              <w:bottom w:val="nil"/>
-              <w:right w:val="nil"/>
-            </w:tcBorders>
-          </w:tcPr>
-          <w:p>
-            <w:pPr>
-              <w:ind w:firstLine="0"/>
-              <w:rPr>
-                <w:rFonts w:eastAsia="Calibri"/>
-              </w:rPr>
-            </w:pPr>
-            <w:r>
-              <w:rPr>
-                <w:rFonts w:eastAsia="Calibri"/>
-              </w:rPr>
-              <w:t>:</w:t>
-            </w:r>
-          </w:p>
-        </w:tc>
-        <w:tc>
-          <w:tcPr>
-            <w:tcW w:w="4122" w:type="dxa"/>
-            <w:tcBorders>
-              <w:top w:val="nil"/>
-              <w:left w:val="nil"/>
-              <w:bottom w:val="nil"/>
-              <w:right w:val="nil"/>
-            </w:tcBorders>
-          </w:tcPr>
-          <w:p>
-            <w:pPr>
-              <w:ind w:firstLine="0"/>
-              <w:rPr>
-                <w:rFonts w:eastAsia="Calibri"/>
-              </w:rPr>
-            </w:pPr>
-            <w:r>
-              <w:rPr>
-                <w:rFonts w:eastAsia="Calibri"/>
-              </w:rPr>
-              <w:t>...</w:t>
-            </w:r>
-          </w:p>
-        </w:tc>
-      </w:tr>
     </w:tbl>
     <w:p/>
     <w:p>
@@ -2219,12 +2009,13 @@
       </w:pPr>
       <w:r>
         <w:pict>
-          <v:rect id="_x0000_s1032" style="position:absolute;left:0;text-align:left;margin-left:203.1pt;margin-top:6.25pt;width:203.25pt;height:117pt;z-index:251654656" stroked="f" strokeweight="0">
+          <v:rect id="_x0000_s1032" style="position:absolute;left:0;text-align:left;margin-left:213.35pt;margin-top:7.2pt;width:203.25pt;height:117pt;z-index:251654656" stroked="f" strokeweight="0">
             <v:textbox>
               <w:txbxContent>
                 <w:p>
                   <w:pPr>
                     <w:pStyle w:val="FrameContents"/>
+                    <w:spacing w:line="240" w:lineRule="auto"/>
                     <w:ind w:firstLine="0"/>
                     <w:jc w:val="center"/>
                   </w:pPr>
@@ -2235,6 +2026,7 @@
                 <w:p>
                   <w:pPr>
                     <w:pStyle w:val="FrameContents"/>
+                    <w:spacing w:line="240" w:lineRule="auto"/>
                     <w:ind w:firstLine="0"/>
                     <w:jc w:val="center"/>
                   </w:pPr>
@@ -2245,24 +2037,54 @@
                 <w:p>
                   <w:pPr>
                     <w:pStyle w:val="FrameContents"/>
+                    <w:spacing w:line="240" w:lineRule="auto"/>
                     <w:ind w:firstLine="0"/>
                   </w:pPr>
                 </w:p>
                 <w:p>
                   <w:pPr>
                     <w:pStyle w:val="FrameContents"/>
+                    <w:spacing w:line="240" w:lineRule="auto"/>
                     <w:ind w:firstLine="0"/>
+                    <w:rPr>
+                      <w:lang w:val="en-US"/>
+                    </w:rPr>
                   </w:pPr>
                 </w:p>
                 <w:p>
                   <w:pPr>
                     <w:pStyle w:val="FrameContents"/>
+                    <w:spacing w:line="240" w:lineRule="auto"/>
                     <w:ind w:firstLine="0"/>
+                    <w:rPr>
+                      <w:lang w:val="en-US"/>
+                    </w:rPr>
                   </w:pPr>
                 </w:p>
                 <w:p>
                   <w:pPr>
                     <w:pStyle w:val="FrameContents"/>
+                    <w:spacing w:line="240" w:lineRule="auto"/>
+                    <w:ind w:firstLine="0"/>
+                    <w:rPr>
+                      <w:lang w:val="en-US"/>
+                    </w:rPr>
+                  </w:pPr>
+                </w:p>
+                <w:p>
+                  <w:pPr>
+                    <w:pStyle w:val="FrameContents"/>
+                    <w:spacing w:line="240" w:lineRule="auto"/>
+                    <w:ind w:firstLine="0"/>
+                    <w:rPr>
+                      <w:lang w:val="en-US"/>
+                    </w:rPr>
+                  </w:pPr>
+                </w:p>
+                <w:p>
+                  <w:pPr>
+                    <w:pStyle w:val="FrameContents"/>
+                    <w:spacing w:line="240" w:lineRule="auto"/>
                     <w:ind w:firstLine="0"/>
                   </w:pPr>
                   <w:r>
@@ -2282,40 +2104,82 @@
                 <w:p>
                   <w:pPr>
                     <w:pStyle w:val="FrameContents"/>
+                    <w:spacing w:line="240" w:lineRule="auto"/>
                     <w:ind w:firstLine="0"/>
                     <w:jc w:val="center"/>
+                    <w:rPr>
+                      <w:lang w:val="en-US"/>
+                    </w:rPr>
                   </w:pPr>
                   <w:r>
-                    <w:t>Pembimbing I</w:t>
+                    <w:rPr>
+                      <w:lang w:val="en-US"/>
+                    </w:rPr>
+                    <w:t>Menyetujui</w:t>
+                  </w:r>
+                  <w:proofErr w:type="gramStart"/>
+                  <w:r>
+                    <w:rPr>
+                      <w:lang w:val="en-US"/>
+                    </w:rPr>
+                    <w:t>,</w:t>
+                  </w:r>
+                  <w:proofErr w:type="gramEnd"/>
+                  <w:r>
+                    <w:rPr>
+                      <w:lang w:val="en-US"/>
+                    </w:rPr>
+                    <w:br/>
+                  </w:r>
+                  <w:r>
+                    <w:t>Pembimbing</w:t>
                   </w:r>
                 </w:p>
                 <w:p>
                   <w:pPr>
                     <w:pStyle w:val="FrameContents"/>
+                    <w:spacing w:line="240" w:lineRule="auto"/>
+                    <w:ind w:firstLine="0"/>
+                    <w:rPr>
+                      <w:lang w:val="en-US"/>
+                    </w:rPr>
+                  </w:pPr>
+                </w:p>
+                <w:p>
+                  <w:pPr>
+                    <w:pStyle w:val="FrameContents"/>
+                    <w:spacing w:line="240" w:lineRule="auto"/>
+                    <w:ind w:firstLine="0"/>
+                    <w:rPr>
+                      <w:lang w:val="en-US"/>
+                    </w:rPr>
+                  </w:pPr>
+                </w:p>
+                <w:p>
+                  <w:pPr>
+                    <w:pStyle w:val="FrameContents"/>
+                    <w:spacing w:line="240" w:lineRule="auto"/>
                     <w:ind w:firstLine="0"/>
                   </w:pPr>
                 </w:p>
                 <w:p>
                   <w:pPr>
                     <w:pStyle w:val="FrameContents"/>
+                    <w:spacing w:line="240" w:lineRule="auto"/>
                     <w:ind w:firstLine="0"/>
                   </w:pPr>
                 </w:p>
                 <w:p>
                   <w:pPr>
                     <w:pStyle w:val="FrameContents"/>
+                    <w:spacing w:line="240" w:lineRule="auto"/>
                     <w:ind w:firstLine="0"/>
                   </w:pPr>
                 </w:p>
                 <w:p>
                   <w:pPr>
                     <w:pStyle w:val="FrameContents"/>
-                    <w:ind w:firstLine="0"/>
-                  </w:pPr>
-                </w:p>
-                <w:p>
-                  <w:pPr>
-                    <w:pStyle w:val="FrameContents"/>
+                    <w:spacing w:line="240" w:lineRule="auto"/>
                     <w:ind w:firstLine="0"/>
                   </w:pPr>
                   <w:r>
@@ -2367,31 +2231,24 @@
                     <w:spacing w:line="240" w:lineRule="auto"/>
                     <w:ind w:firstLine="0"/>
                     <w:jc w:val="center"/>
+                    <w:rPr>
+                      <w:lang w:val="en-US"/>
+                    </w:rPr>
                   </w:pPr>
                   <w:r>
+                    <w:rPr>
+                      <w:lang w:val="en-US"/>
+                    </w:rPr>
+                    <w:t>Dekan Fakultas Teknik dan Informatika</w:t>
+                  </w:r>
+                  <w:r>
+                    <w:rPr>
+                      <w:lang w:val="en-US"/>
+                    </w:rPr>
+                    <w:br/>
+                  </w:r>
+                  <w:r>
                     <w:t>Universitas Pendidikan Nasional</w:t>
-                  </w:r>
-                </w:p>
-                <w:p>
-                  <w:pPr>
-                    <w:pStyle w:val="FrameContents"/>
-                    <w:spacing w:line="240" w:lineRule="auto"/>
-                    <w:ind w:firstLine="0"/>
-                    <w:jc w:val="center"/>
-                  </w:pPr>
-                  <w:r>
-                    <w:t>a.n. Rektor</w:t>
-                  </w:r>
-                </w:p>
-                <w:p>
-                  <w:pPr>
-                    <w:pStyle w:val="FrameContents"/>
-                    <w:spacing w:line="240" w:lineRule="auto"/>
-                    <w:ind w:firstLine="0"/>
-                    <w:jc w:val="center"/>
-                  </w:pPr>
-                  <w:r>
-                    <w:t>Ketua LP2M</w:t>
                   </w:r>
                 </w:p>
                 <w:p>
@@ -2410,34 +2267,87 @@
                   <w:pPr>
                     <w:pStyle w:val="FrameContents"/>
                     <w:ind w:firstLine="0"/>
+                    <w:rPr>
+                      <w:lang w:val="en-US"/>
+                    </w:rPr>
                   </w:pPr>
                 </w:p>
                 <w:p>
                   <w:pPr>
                     <w:pStyle w:val="FrameContents"/>
                     <w:ind w:firstLine="0"/>
+                    <w:rPr>
+                      <w:lang w:val="en-US"/>
+                    </w:rPr>
                   </w:pPr>
                 </w:p>
                 <w:p>
                   <w:pPr>
                     <w:pStyle w:val="FrameContents"/>
                     <w:ind w:firstLine="0"/>
+                    <w:jc w:val="center"/>
                   </w:pPr>
+                  <w:proofErr w:type="gramStart"/>
                   <w:r>
+                    <w:rPr>
+                      <w:lang w:val="en-US"/>
+                    </w:rPr>
                     <w:t>(</w:t>
                   </w:r>
                   <w:r>
                     <w:rPr>
                       <w:u w:val="single"/>
                     </w:rPr>
-                    <w:t>Ir. I Wayan Sutama, M.T., I.P.M</w:t>
+                    <w:t>Ir.</w:t>
+                  </w:r>
+                  <w:proofErr w:type="gramEnd"/>
+                  <w:r>
+                    <w:rPr>
+                      <w:u w:val="single"/>
+                    </w:rPr>
+                    <w:t xml:space="preserve"> I Wayan Sukadana</w:t>
                   </w:r>
                   <w:r>
+                    <w:rPr>
+                      <w:u w:val="single"/>
+                      <w:lang w:val="en-US"/>
+                    </w:rPr>
+                    <w:t>,</w:t>
+                  </w:r>
+                  <w:r>
+                    <w:rPr>
+                      <w:u w:val="single"/>
+                    </w:rPr>
+                    <w:t xml:space="preserve"> S.T., M.T., I.P.M., ASEAN. Eng</w:t>
+                  </w:r>
+                  <w:r>
+                    <w:rPr>
+                      <w:u w:val="single"/>
+                      <w:lang w:val="en-US"/>
+                    </w:rPr>
+                    <w:t>.</w:t>
+                  </w:r>
+                  <w:r>
+                    <w:rPr>
+                      <w:lang w:val="en-US"/>
+                    </w:rPr>
                     <w:t>)</w:t>
                   </w:r>
                   <w:r>
                     <w:br/>
-                    <w:t>NIP. 196506221992031004</w:t>
+                    <w:t>N</w:t>
+                  </w:r>
+                  <w:r>
+                    <w:rPr>
+                      <w:lang w:val="en-US"/>
+                    </w:rPr>
+                    <w:t>P</w:t>
+                  </w:r>
+                  <w:r>
+                    <w:t xml:space="preserve">P. </w:t>
+                  </w:r>
+                  <w:r>
+                    <w:t>02.04.97.176</w:t>
                   </w:r>
                 </w:p>
               </w:txbxContent>
@@ -2460,8 +2370,15 @@
                   <w:r>
                     <w:rPr>
                       <w:b/>
+                      <w:lang w:val="en-US"/>
                     </w:rPr>
-                    <w:t>Menyetujui,</w:t>
+                    <w:t>Mengetahui</w:t>
+                  </w:r>
+                  <w:r>
+                    <w:rPr>
+                      <w:b/>
+                    </w:rPr>
+                    <w:t>,</w:t>
                   </w:r>
                 </w:p>
                 <w:p>
@@ -2470,9 +2387,15 @@
                     <w:spacing w:line="240" w:lineRule="auto"/>
                     <w:ind w:firstLine="0"/>
                     <w:jc w:val="center"/>
+                    <w:rPr>
+                      <w:lang w:val="en-US"/>
+                    </w:rPr>
                   </w:pPr>
                   <w:r>
-                    <w:t>Dekan Fakultas Teknik dan Informatika</w:t>
+                    <w:rPr>
+                      <w:lang w:val="en-US"/>
+                    </w:rPr>
+                    <w:t>Ketua Program Studi Teknologi Informasi</w:t>
                   </w:r>
                 </w:p>
                 <w:p>
@@ -2514,6 +2437,7 @@
                   <w:pPr>
                     <w:pStyle w:val="FrameContents"/>
                     <w:ind w:firstLine="0"/>
+                    <w:jc w:val="center"/>
                   </w:pPr>
                   <w:r>
                     <w:t>(</w:t>
@@ -2522,7 +2446,30 @@
                     <w:rPr>
                       <w:u w:val="single"/>
                     </w:rPr>
-                    <w:t>Ir. Agus Putu Abiyasa, B.Eng., PhD</w:t>
+                    <w:t>Ir.</w:t>
+                  </w:r>
+                  <w:r>
+                    <w:rPr>
+                      <w:u w:val="single"/>
+                      <w:lang w:val="en-US"/>
+                    </w:rPr>
+                    <w:t xml:space="preserve"> I Wayan Aditya Suranata, </w:t>
+                  </w:r>
+                  <w:proofErr w:type="gramStart"/>
+                  <w:r>
+                    <w:rPr>
+                      <w:u w:val="single"/>
+                      <w:lang w:val="en-US"/>
+                    </w:rPr>
+                    <w:t>S.Kom.,</w:t>
+                  </w:r>
+                  <w:proofErr w:type="gramEnd"/>
+                  <w:r>
+                    <w:rPr>
+                      <w:u w:val="single"/>
+                      <w:lang w:val="en-US"/>
+                    </w:rPr>
+                    <w:t xml:space="preserve"> M.Kom</w:t>
                   </w:r>
                   <w:r>
                     <w:t>)</w:t>
@@ -2532,9 +2479,16 @@
                   <w:pPr>
                     <w:pStyle w:val="FrameContents"/>
                     <w:ind w:firstLine="0"/>
+                    <w:jc w:val="center"/>
+                    <w:rPr>
+                      <w:lang w:val="en-US"/>
+                    </w:rPr>
                   </w:pPr>
                   <w:r>
-                    <w:t>NPP. 02.01.16.274s</w:t>
+                    <w:t xml:space="preserve">NPP. </w:t>
+                  </w:r>
+                  <w:r>
+                    <w:t>02.04.19.305</w:t>
                   </w:r>
                 </w:p>
               </w:txbxContent>
@@ -2915,11 +2869,8 @@
         <w:ind w:firstLine="0"/>
       </w:pPr>
       <w:r>
-        <w:br w:type="page"/>
-      </w:r>
-      <w:r>
         <w:pict>
-          <v:rect id="_x0000_s1028" style="position:absolute;margin-left:198pt;margin-top:18.9pt;width:202.5pt;height:198pt;z-index:251658752" stroked="f" strokeweight="0">
+          <v:rect id="_x0000_s1028" style="position:absolute;margin-left:135.6pt;margin-top:18.9pt;width:264.9pt;height:198pt;z-index:251658752" stroked="f" strokeweight="0">
             <v:textbox>
               <w:txbxContent>
                 <w:p>
@@ -2942,7 +2893,16 @@
                     <w:spacing w:line="240" w:lineRule="auto"/>
                     <w:ind w:firstLine="0"/>
                     <w:jc w:val="center"/>
+                    <w:rPr>
+                      <w:lang w:val="en-US"/>
+                    </w:rPr>
                   </w:pPr>
+                  <w:r>
+                    <w:rPr>
+                      <w:lang w:val="en-US"/>
+                    </w:rPr>
+                    <w:t xml:space="preserve">Atas Nama </w:t>
+                  </w:r>
                   <w:r>
                     <w:t>Dekan Fakultas Teknik dan Informatika</w:t>
                   </w:r>
@@ -2953,9 +2913,29 @@
                     <w:spacing w:line="240" w:lineRule="auto"/>
                     <w:ind w:firstLine="0"/>
                     <w:jc w:val="center"/>
+                    <w:rPr>
+                      <w:lang w:val="en-US"/>
+                    </w:rPr>
                   </w:pPr>
                   <w:r>
                     <w:t>Universitas Pendidikan Nasional</w:t>
+                  </w:r>
+                </w:p>
+                <w:p>
+                  <w:pPr>
+                    <w:pStyle w:val="FrameContents"/>
+                    <w:spacing w:line="240" w:lineRule="auto"/>
+                    <w:ind w:firstLine="0"/>
+                    <w:jc w:val="center"/>
+                    <w:rPr>
+                      <w:lang w:val="en-US"/>
+                    </w:rPr>
+                  </w:pPr>
+                  <w:r>
+                    <w:rPr>
+                      <w:lang w:val="en-US"/>
+                    </w:rPr>
+                    <w:t>Ketua Program Studi Teknologi Informasi</w:t>
                   </w:r>
                 </w:p>
                 <w:p>
@@ -2986,6 +2966,7 @@
                   <w:pPr>
                     <w:pStyle w:val="FrameContents"/>
                     <w:ind w:firstLine="0"/>
+                    <w:jc w:val="center"/>
                   </w:pPr>
                   <w:r>
                     <w:t>(</w:t>
@@ -2994,7 +2975,30 @@
                     <w:rPr>
                       <w:u w:val="single"/>
                     </w:rPr>
-                    <w:t>Ir. Agus Putu Abiyasa, B.Eng., PhD</w:t>
+                    <w:t xml:space="preserve">Ir. </w:t>
+                  </w:r>
+                  <w:r>
+                    <w:rPr>
+                      <w:u w:val="single"/>
+                      <w:lang w:val="en-US"/>
+                    </w:rPr>
+                    <w:t xml:space="preserve">I Wayan Aditya Suranata, </w:t>
+                  </w:r>
+                  <w:proofErr w:type="gramStart"/>
+                  <w:r>
+                    <w:rPr>
+                      <w:u w:val="single"/>
+                      <w:lang w:val="en-US"/>
+                    </w:rPr>
+                    <w:t>S.Kom.,</w:t>
+                  </w:r>
+                  <w:proofErr w:type="gramEnd"/>
+                  <w:r>
+                    <w:rPr>
+                      <w:u w:val="single"/>
+                      <w:lang w:val="en-US"/>
+                    </w:rPr>
+                    <w:t xml:space="preserve"> M.Kom</w:t>
                   </w:r>
                   <w:r>
                     <w:t>)</w:t>
@@ -3004,15 +3008,22 @@
                   <w:pPr>
                     <w:pStyle w:val="FrameContents"/>
                     <w:ind w:firstLine="0"/>
+                    <w:jc w:val="center"/>
                   </w:pPr>
                   <w:r>
-                    <w:t>NPP. 02.01.16.274</w:t>
+                    <w:t xml:space="preserve">NPP. </w:t>
+                  </w:r>
+                  <w:r>
+                    <w:t>02.04.19.305</w:t>
                   </w:r>
                 </w:p>
               </w:txbxContent>
             </v:textbox>
           </v:rect>
         </w:pict>
+      </w:r>
+      <w:r>
+        <w:br w:type="page"/>
       </w:r>
     </w:p>
     <w:p>
@@ -3061,7 +3072,13 @@
         <w:jc w:val="both"/>
       </w:pPr>
       <w:r>
-        <w:t>Bapak Ir. Agus Putu Abiyasa, B.Eng., PhD  selaku Dekan Fakultas Teknik dan Informatika.</w:t>
+        <w:t xml:space="preserve">Bapak </w:t>
+      </w:r>
+      <w:r>
+        <w:t>Ir. I Wayan Sukadana, S.T., M.T., I.P.M., ASEAN. Eng.</w:t>
+      </w:r>
+      <w:r>
+        <w:t xml:space="preserve">  selaku Dekan Fakultas Teknik dan Informatika.</w:t>
       </w:r>
     </w:p>
     <w:p>
@@ -6101,9 +6118,9 @@
         </w:p>
       </w:sdtContent>
     </w:sdt>
-    <w:bookmarkStart w:id="11" w:name="_Toc137038226" w:displacedByCustomXml="prev"/>
+    <w:bookmarkStart w:id="11" w:name="_Toc106280388" w:displacedByCustomXml="prev"/>
     <w:bookmarkStart w:id="12" w:name="_Toc75025327" w:displacedByCustomXml="prev"/>
-    <w:bookmarkStart w:id="13" w:name="_Toc106280388" w:displacedByCustomXml="prev"/>
+    <w:bookmarkStart w:id="13" w:name="_Toc137038226" w:displacedByCustomXml="prev"/>
     <w:p>
       <w:pPr>
         <w:pStyle w:val="Heading1"/>
@@ -17068,7 +17085,7 @@
             <w:rPr>
               <w:noProof/>
             </w:rPr>
-            <w:t>ix</w:t>
+            <w:t>v</w:t>
           </w:r>
         </w:fldSimple>
       </w:p>
@@ -17103,7 +17120,7 @@
             <w:rPr>
               <w:noProof/>
             </w:rPr>
-            <w:t>24</w:t>
+            <w:t>29</w:t>
           </w:r>
         </w:fldSimple>
       </w:p>
@@ -18743,7 +18760,6 @@
   <w:style w:type="character" w:default="1" w:styleId="DefaultParagraphFont">
     <w:name w:val="Default Paragraph Font"/>
     <w:uiPriority w:val="1"/>
-    <w:semiHidden/>
     <w:unhideWhenUsed/>
   </w:style>
   <w:style w:type="table" w:default="1" w:styleId="TableNormal">
@@ -19476,7 +19492,7 @@
 </file>
 
 <file path=customXml/itemProps1.xml><?xml version="1.0" encoding="utf-8"?>
-<ds:datastoreItem xmlns:ds="http://schemas.openxmlformats.org/officeDocument/2006/customXml" ds:itemID="{181B3A97-DD15-4ECC-85B5-B5E44030F83E}">
+<ds:datastoreItem xmlns:ds="http://schemas.openxmlformats.org/officeDocument/2006/customXml" ds:itemID="{393A8710-ED26-43A3-8064-25BFD9D022B2}">
   <ds:schemaRefs>
     <ds:schemaRef ds:uri="http://schemas.openxmlformats.org/officeDocument/2006/bibliography"/>
   </ds:schemaRefs>

</xml_diff>